<commit_message>
recording process with sea lion data
</commit_message>
<xml_diff>
--- a/Data/BallardLocks/Data processing for Scotts sea lion counts.docx
+++ b/Data/BallardLocks/Data processing for Scotts sea lion counts.docx
@@ -14,6 +14,31 @@
       <w:r>
         <w:t>.</w:t>
       </w:r>
+      <w:r>
+        <w:t xml:space="preserve"> </w:t>
+      </w:r>
+      <w:hyperlink r:id="rId4" w:history="1">
+        <w:r>
+          <w:rPr>
+            <w:rStyle w:val="Hyperlink"/>
+          </w:rPr>
+          <w:t xml:space="preserve">Pinniped-Case-Studies/Data/BallardLocks/SeaLionCounts_ScottVeirs_Shilshole.xlsx at main · </w:t>
+        </w:r>
+        <w:proofErr w:type="spellStart"/>
+        <w:r>
+          <w:rPr>
+            <w:rStyle w:val="Hyperlink"/>
+          </w:rPr>
+          <w:t>lizallyn</w:t>
+        </w:r>
+        <w:proofErr w:type="spellEnd"/>
+        <w:r>
+          <w:rPr>
+            <w:rStyle w:val="Hyperlink"/>
+          </w:rPr>
+          <w:t>/Pinniped-Case-Studies (github.com)</w:t>
+        </w:r>
+      </w:hyperlink>
     </w:p>
     <w:p>
       <w:r>
@@ -1399,7 +1424,6 @@
   <w:style w:type="character" w:default="1" w:styleId="DefaultParagraphFont">
     <w:name w:val="Default Paragraph Font"/>
     <w:uiPriority w:val="1"/>
-    <w:semiHidden/>
     <w:unhideWhenUsed/>
   </w:style>
   <w:style w:type="table" w:default="1" w:styleId="TableNormal">
@@ -1422,6 +1446,29 @@
     <w:uiPriority w:val="99"/>
     <w:semiHidden/>
     <w:unhideWhenUsed/>
+  </w:style>
+  <w:style w:type="character" w:styleId="Hyperlink">
+    <w:name w:val="Hyperlink"/>
+    <w:basedOn w:val="DefaultParagraphFont"/>
+    <w:uiPriority w:val="99"/>
+    <w:unhideWhenUsed/>
+    <w:rsid w:val="001C4352"/>
+    <w:rPr>
+      <w:color w:val="0563C1" w:themeColor="hyperlink"/>
+      <w:u w:val="single"/>
+    </w:rPr>
+  </w:style>
+  <w:style w:type="character" w:styleId="UnresolvedMention">
+    <w:name w:val="Unresolved Mention"/>
+    <w:basedOn w:val="DefaultParagraphFont"/>
+    <w:uiPriority w:val="99"/>
+    <w:semiHidden/>
+    <w:unhideWhenUsed/>
+    <w:rsid w:val="001C4352"/>
+    <w:rPr>
+      <w:color w:val="605E5C"/>
+      <w:shd w:val="clear" w:color="auto" w:fill="E1DFDD"/>
+    </w:rPr>
   </w:style>
 </w:styles>
 </file>

</xml_diff>